<commit_message>
Graphs per epoch for loss and deocding per teacher for S0
</commit_message>
<xml_diff>
--- a/Reports/Project specification report.docx
+++ b/Reports/Project specification report.docx
@@ -340,11 +340,13 @@
             <w:pPr>
               <w:pStyle w:val="Body"/>
               <w:rPr>
-                <w:color w:val="222222"/>
-                <w:sz w:val="24"/>
-                <w:szCs w:val="24"/>
-                <w:u w:color="222222"/>
-                <w:shd w:val="clear" w:color="auto" w:fill="FFFFFF"/>
+                <w:rFonts w:hint="cs"/>
+                <w:color w:val="222222"/>
+                <w:sz w:val="24"/>
+                <w:szCs w:val="24"/>
+                <w:u w:color="222222"/>
+                <w:shd w:val="clear" w:color="auto" w:fill="FFFFFF"/>
+                <w:rtl/>
               </w:rPr>
             </w:pPr>
             <w:r>
@@ -433,20 +435,8 @@
                 <w:u w:color="222222"/>
                 <w:shd w:val="clear" w:color="auto" w:fill="FFFFFF"/>
               </w:rPr>
-              <w:t xml:space="preserve">Arnold </w:t>
-            </w:r>
-            <w:proofErr w:type="spellStart"/>
-            <w:r>
-              <w:rPr>
-                <w:color w:val="222222"/>
-                <w:sz w:val="24"/>
-                <w:szCs w:val="24"/>
-                <w:u w:color="222222"/>
-                <w:shd w:val="clear" w:color="auto" w:fill="FFFFFF"/>
-              </w:rPr>
-              <w:t>Cheskis</w:t>
-            </w:r>
-            <w:proofErr w:type="spellEnd"/>
+              <w:t>Arnold Cheskis</w:t>
+            </w:r>
           </w:p>
         </w:tc>
       </w:tr>
@@ -2712,7 +2702,25 @@
                   <w:szCs w:val="24"/>
                   <w:shd w:val="clear" w:color="auto" w:fill="FFFFFF"/>
                 </w:rPr>
-                <w:t>https://neurallatents.github.io/</w:t>
+                <w:t>https://neurallatents.gi</w:t>
+              </w:r>
+              <w:r>
+                <w:rPr>
+                  <w:rStyle w:val="Hyperlink0"/>
+                  <w:sz w:val="24"/>
+                  <w:szCs w:val="24"/>
+                  <w:shd w:val="clear" w:color="auto" w:fill="FFFFFF"/>
+                </w:rPr>
+                <w:t>t</w:t>
+              </w:r>
+              <w:r>
+                <w:rPr>
+                  <w:rStyle w:val="Hyperlink0"/>
+                  <w:sz w:val="24"/>
+                  <w:szCs w:val="24"/>
+                  <w:shd w:val="clear" w:color="auto" w:fill="FFFFFF"/>
+                </w:rPr>
+                <w:t>hub.io/</w:t>
               </w:r>
             </w:hyperlink>
           </w:p>

</xml_diff>